<commit_message>
Cambios finales 4/25/2020 8:48
</commit_message>
<xml_diff>
--- a/docs/Diseño de proyecto.docx
+++ b/docs/Diseño de proyecto.docx
@@ -61,7 +61,19 @@
         <w:rPr>
           <w:lang w:val="es-CO"/>
         </w:rPr>
-        <w:t xml:space="preserve"> para cada comparendo y almacenar la información recibida en objetos Comparendo (objeto referente a un comparente) que se irán añadiendo a una cola de prioridad, una tabla hash. A medida que se van creando los comparendos se van comparando para encontrar aquel con el mayor OBJECT_ID mediante una variable y se usa un contador para saber el número de comparendos. </w:t>
+        <w:t xml:space="preserve"> para cada comparendo y almacenar la información recibida en objetos Comparendo (objeto referente a un comparente) que se irán añadiendo a</w:t>
+      </w:r>
+      <w:r>
+        <w:rPr>
+          <w:lang w:val="es-CO"/>
+        </w:rPr>
+        <w:t xml:space="preserve"> una lista encadenada</w:t>
+      </w:r>
+      <w:r>
+        <w:rPr>
+          <w:lang w:val="es-CO"/>
+        </w:rPr>
+        <w:t xml:space="preserve">. A medida que se van creando los comparendos se van comparando para encontrar aquel con el mayor OBJECT_ID mediante una variable y se usa un contador para saber el número de comparendos. </w:t>
       </w:r>
     </w:p>
     <w:p>
@@ -175,7 +187,13 @@
         <w:rPr>
           <w:lang w:val="es-CO"/>
         </w:rPr>
-        <w:t xml:space="preserve">Implementación: Utilizar la cola de prioridad en que se cargaron los comparendos, configurada para que la prioridad esté dada por la gravedad de la infracción. De esta cola se elimina M veces y así se obtienen los comparendos de mayor gravedad en orden descendente. </w:t>
+        <w:t>Implementación: Copiar los comparendos a una</w:t>
+      </w:r>
+      <w:r>
+        <w:rPr>
+          <w:lang w:val="es-CO"/>
+        </w:rPr>
+        <w:t xml:space="preserve"> cola de prioridad configurada para que la prioridad esté dada por la gravedad de la infracción. De esta cola se elimina M veces y así se obtienen los comparendos de mayor gravedad en orden descendente. </w:t>
       </w:r>
     </w:p>
     <w:p>
@@ -266,7 +284,13 @@
         <w:rPr>
           <w:lang w:val="es-CO"/>
         </w:rPr>
-        <w:t xml:space="preserve">Se utiliza la tabla de hash de encadenamiento separado en la cual las llaves serán el mes y el día, y el valor será el conjunto de comparendos registrados para ese mes y ese día. Así solo se debe utilizar el método </w:t>
+        <w:t>Se copian los comparendos a una</w:t>
+      </w:r>
+      <w:r>
+        <w:rPr>
+          <w:lang w:val="es-CO"/>
+        </w:rPr>
+        <w:t xml:space="preserve"> la tabla de hash de encadenamiento separado en la cual las llaves serán el mes y el día, y el valor será el conjunto de comparendos registrados para ese mes y ese día. Así solo se debe utilizar el método </w:t>
       </w:r>
       <w:proofErr w:type="spellStart"/>
       <w:r>
@@ -398,13 +422,13 @@
         <w:rPr>
           <w:lang w:val="es-CO"/>
         </w:rPr>
-        <w:t xml:space="preserve">Convertir la fecha mínima </w:t>
-      </w:r>
-      <w:r>
-        <w:rPr>
-          <w:lang w:val="es-CO"/>
-        </w:rPr>
-        <w:t xml:space="preserve">en mes y día y extraer de la tabla hash ya utilizada los comparendos con esa llave. De ahí buscar N comparendos con la localidad ingresada. Si los comparendos en esa llave no alcanza a completar N, se aumenta el día y se sigue buscando. </w:t>
+        <w:t xml:space="preserve">Se copian los comparendos a un atabla hash donde las llaves son el mes y el día y los valores sean el conjunto de comparendos para ese mes y día. Luego se obtienen todos los comparendos en el mes y día recibidos. </w:t>
+      </w:r>
+      <w:r>
+        <w:rPr>
+          <w:lang w:val="es-CO"/>
+        </w:rPr>
+        <w:t xml:space="preserve">De ahí buscar N comparendos con la localidad ingresada. Si los comparendos en esa llave no alcanza a completar N, se aumenta el día y se sigue buscando. </w:t>
       </w:r>
       <w:r>
         <w:rPr>
@@ -536,6 +560,7 @@
         <w:rPr>
           <w:lang w:val="es-CO"/>
         </w:rPr>
+        <w:lastRenderedPageBreak/>
         <w:t xml:space="preserve">Implementación: </w:t>
       </w:r>
       <w:r>
@@ -558,16 +583,12 @@
         </w:rPr>
         <w:t xml:space="preserve"> por fecha. Posteriormente se cuentan el </w:t>
       </w:r>
-      <w:proofErr w:type="spellStart"/>
-      <w:proofErr w:type="gramStart"/>
-      <w:r>
-        <w:rPr>
-          <w:lang w:val="es-CO"/>
-        </w:rPr>
-        <w:t>numero</w:t>
-      </w:r>
-      <w:proofErr w:type="spellEnd"/>
-      <w:proofErr w:type="gramEnd"/>
+      <w:r>
+        <w:rPr>
+          <w:lang w:val="es-CO"/>
+        </w:rPr>
+        <w:t>número</w:t>
+      </w:r>
       <w:r>
         <w:rPr>
           <w:lang w:val="es-CO"/>
@@ -614,7 +635,6 @@
         <w:rPr>
           <w:lang w:val="es-CO"/>
         </w:rPr>
-        <w:lastRenderedPageBreak/>
         <w:t xml:space="preserve">Retorno: </w:t>
       </w:r>
       <w:r>
@@ -811,16 +831,34 @@
         <w:rPr>
           <w:lang w:val="es-CO"/>
         </w:rPr>
-        <w:t xml:space="preserve">Se realiza el mismo procedimiento que en requerimiento anterior pero se usa una cola de prioridad para los comparendos que quedan en espera donde la </w:t>
-      </w:r>
-      <w:r>
-        <w:rPr>
-          <w:lang w:val="es-CO"/>
-        </w:rPr>
-        <w:t>prioridad es el mayor valor del tipo de infracción.</w:t>
+        <w:t xml:space="preserve">Se realiza el mismo procedimiento que en requerimiento anterior pero se usa una cola de prioridad para los </w:t>
+      </w:r>
+      <w:r>
+        <w:rPr>
+          <w:lang w:val="es-CO"/>
+        </w:rPr>
+        <w:t xml:space="preserve">comparendos </w:t>
       </w:r>
       <w:bookmarkStart w:id="0" w:name="_GoBack"/>
       <w:bookmarkEnd w:id="0"/>
+      <w:r>
+        <w:rPr>
+          <w:lang w:val="es-CO"/>
+        </w:rPr>
+        <w:t>en cada día</w:t>
+      </w:r>
+      <w:r>
+        <w:rPr>
+          <w:lang w:val="es-CO"/>
+        </w:rPr>
+        <w:t xml:space="preserve"> donde la </w:t>
+      </w:r>
+      <w:r>
+        <w:rPr>
+          <w:lang w:val="es-CO"/>
+        </w:rPr>
+        <w:t>prioridad es la penalización según la infracción.</w:t>
+      </w:r>
     </w:p>
     <w:p>
       <w:pPr>

</xml_diff>